<commit_message>
New Year Update 2018 I
Psyzic, Psynistar, Gokrunch, Mega Gokrunch, Cardler, Cardinite, Cardinuckle, Fukle
Found Sprite for Bohr from Sage
downloaded sprites for baboom
downloaded icons for Sage Pokemon.
</commit_message>
<xml_diff>
--- a/Data Input Sheets/Credits Sheet.docx
+++ b/Data Input Sheets/Credits Sheet.docx
@@ -62,88 +62,139 @@
       <w:r>
         <w:t xml:space="preserve"> for selected sprites</w:t>
       </w:r>
+    </w:p>
+    <w:p>
+      <w:r>
+        <w:t>Chelsea Hameister</w:t>
+      </w:r>
+      <w:r>
+        <w:t xml:space="preserve"> – Lead Map Maker, Co – Producer, Creative Material Screener, Scaling Director</w:t>
+      </w:r>
+      <w:r>
+        <w:t>,</w:t>
+      </w:r>
+      <w:r>
+        <w:t xml:space="preserve"> Pokémon Contributor</w:t>
+      </w:r>
+    </w:p>
+    <w:p>
+      <w:r>
+        <w:t>Mike Mangian</w:t>
+      </w:r>
+      <w:r>
+        <w:t xml:space="preserve"> – Lead Designer, Co</w:t>
+      </w:r>
+      <w:r>
+        <w:t xml:space="preserve"> </w:t>
+      </w:r>
+      <w:r>
+        <w:t>- Producer, Lead Graphic Director, Lead Data Manager, Creative Director, Music Director</w:t>
+      </w:r>
+      <w:r>
+        <w:t>,</w:t>
+      </w:r>
+      <w:r>
+        <w:t xml:space="preserve"> Lead Pokémon Designer</w:t>
+      </w:r>
+    </w:p>
+    <w:p>
+      <w:r>
+        <w:t>Lou Dolphin</w:t>
+      </w:r>
+      <w:r>
+        <w:t xml:space="preserve"> – Co – Producer, Team Building Consultant, Assistant Creative Director, Audio Specialist</w:t>
+      </w:r>
+      <w:r>
+        <w:t>, Dialogue Consultant, Pokémon Contributor</w:t>
+      </w:r>
+    </w:p>
+    <w:p>
+      <w:r>
+        <w:t>John Mangian</w:t>
+      </w:r>
+      <w:r>
+        <w:t xml:space="preserve"> – Lead Programmer, Co-Producer, German Language Consultant, Lead Play Tester, Debug Director</w:t>
+      </w:r>
+      <w:r>
+        <w:t>, Audio Specialist,</w:t>
+      </w:r>
+      <w:r>
+        <w:t xml:space="preserve"> Pokémon Contributor</w:t>
+      </w:r>
+    </w:p>
+    <w:p>
+      <w:r>
+        <w:t>Cameron Mangian</w:t>
+      </w:r>
+      <w:r>
+        <w:t xml:space="preserve"> – Lead Inspiration</w:t>
+      </w:r>
+      <w:r>
+        <w:t>, Future Pokémon Champion</w:t>
+      </w:r>
+    </w:p>
+    <w:p>
+      <w:r>
+        <w:t>Creators of Phoenix Rising</w:t>
+      </w:r>
+    </w:p>
+    <w:p>
+      <w:r>
+        <w:t>Creators of Ash Gray</w:t>
+      </w:r>
+    </w:p>
+    <w:p>
+      <w:r>
+        <w:t xml:space="preserve">Creators of </w:t>
+      </w:r>
+      <w:proofErr w:type="spellStart"/>
+      <w:r>
+        <w:t>Pokemon</w:t>
+      </w:r>
+      <w:proofErr w:type="spellEnd"/>
+      <w:r>
+        <w:t xml:space="preserve"> Sage</w:t>
+      </w:r>
       <w:bookmarkStart w:id="0" w:name="_GoBack"/>
       <w:bookmarkEnd w:id="0"/>
     </w:p>
     <w:p>
       <w:r>
-        <w:t>Chelsea Hameister</w:t>
-      </w:r>
-      <w:r>
-        <w:t xml:space="preserve"> – Lead Map Maker, Co – Producer, Creative Material Screener, Scaling Director</w:t>
-      </w:r>
-      <w:r>
-        <w:t>,</w:t>
-      </w:r>
-      <w:r>
-        <w:t xml:space="preserve"> Pokémon Contributor</w:t>
-      </w:r>
-    </w:p>
-    <w:p>
-      <w:r>
-        <w:t>Mike Mangian</w:t>
-      </w:r>
-      <w:r>
-        <w:t xml:space="preserve"> – Lead Designer, Co</w:t>
+        <w:t xml:space="preserve">Creators of </w:t>
+      </w:r>
+      <w:r>
+        <w:t>Pokémon</w:t>
+      </w:r>
+      <w:r>
+        <w:t xml:space="preserve"> Reborn</w:t>
+      </w:r>
+    </w:p>
+    <w:p>
+      <w:r>
+        <w:t xml:space="preserve">Creators of </w:t>
+      </w:r>
+      <w:r>
+        <w:t>Pokémon</w:t>
+      </w:r>
+      <w:r>
+        <w:t xml:space="preserve"> Nuclear</w:t>
+      </w:r>
+    </w:p>
+    <w:p>
+      <w:r>
+        <w:t xml:space="preserve">Creators of </w:t>
+      </w:r>
+      <w:r>
+        <w:t>Pokémon</w:t>
       </w:r>
       <w:r>
         <w:t xml:space="preserve"> </w:t>
       </w:r>
-      <w:r>
-        <w:t>- Producer, Lead Graphic Director, Lead Data Manager, Creative Director, Music Director</w:t>
-      </w:r>
-      <w:r>
-        <w:t>,</w:t>
-      </w:r>
-      <w:r>
-        <w:t xml:space="preserve"> Lead Pokémon Designer</w:t>
-      </w:r>
-    </w:p>
-    <w:p>
-      <w:r>
-        <w:t>Lou Dolphin</w:t>
-      </w:r>
-      <w:r>
-        <w:t xml:space="preserve"> – Co – Producer, Team Building Consultant, Assistant Creative Director, Audio Specialist</w:t>
-      </w:r>
-      <w:r>
-        <w:t>, Dialogue Consultant, Pokémon Contributor</w:t>
-      </w:r>
-    </w:p>
-    <w:p>
-      <w:r>
-        <w:t>John Mangian</w:t>
-      </w:r>
-      <w:r>
-        <w:t xml:space="preserve"> – Lead Programmer, Co-Producer, German Language Consultant, Lead Play Tester, Debug Director</w:t>
-      </w:r>
-      <w:r>
-        <w:t>, Audio Specialist,</w:t>
-      </w:r>
-      <w:r>
-        <w:t xml:space="preserve"> Pokémon Contributor</w:t>
-      </w:r>
-    </w:p>
-    <w:p>
-      <w:r>
-        <w:t>Cameron Mangian</w:t>
-      </w:r>
-      <w:r>
-        <w:t xml:space="preserve"> – Lead Inspiration</w:t>
-      </w:r>
-      <w:r>
-        <w:t>, Future Pokémon Champion</w:t>
-      </w:r>
-    </w:p>
-    <w:p>
-      <w:r>
-        <w:t>Creators of Phoenix Rising</w:t>
-      </w:r>
-    </w:p>
-    <w:p>
-      <w:r>
-        <w:t>Creators of Ash Gray</w:t>
-      </w:r>
+      <w:proofErr w:type="spellStart"/>
+      <w:r>
+        <w:t>Omnicron</w:t>
+      </w:r>
+      <w:proofErr w:type="spellEnd"/>
     </w:p>
     <w:p>
       <w:r>
@@ -153,119 +204,81 @@
         <w:t>Pokémon</w:t>
       </w:r>
       <w:r>
-        <w:t xml:space="preserve"> Reborn</w:t>
-      </w:r>
-    </w:p>
-    <w:p>
-      <w:r>
-        <w:t xml:space="preserve">Creators of </w:t>
-      </w:r>
+        <w:t xml:space="preserve"> Insurgence</w:t>
+      </w:r>
+    </w:p>
+    <w:p>
+      <w:r>
+        <w:t>Creators of Naruto</w:t>
+      </w:r>
+    </w:p>
+    <w:p>
+      <w:r>
+        <w:t>Creators of One Piece</w:t>
+      </w:r>
+    </w:p>
+    <w:p>
+      <w:r>
+        <w:t>Creators of Dragon Ball Z</w:t>
+      </w:r>
+    </w:p>
+    <w:p>
+      <w:r>
+        <w:t>Ethan Jermain</w:t>
+      </w:r>
+      <w:r>
+        <w:t xml:space="preserve"> </w:t>
+      </w:r>
+      <w:r>
+        <w:t>–</w:t>
+      </w:r>
+      <w:r>
+        <w:t xml:space="preserve"> </w:t>
+      </w:r>
+      <w:r>
+        <w:t>Getting me started</w:t>
+      </w:r>
+    </w:p>
+    <w:p>
       <w:r>
         <w:t>Pokémon</w:t>
       </w:r>
       <w:r>
-        <w:t xml:space="preserve"> Nuclear</w:t>
-      </w:r>
-    </w:p>
-    <w:p>
-      <w:r>
-        <w:t xml:space="preserve">Creators of </w:t>
+        <w:t xml:space="preserve"> Essentials Team</w:t>
+      </w:r>
+    </w:p>
+    <w:p>
+      <w:r>
+        <w:t xml:space="preserve">The </w:t>
       </w:r>
       <w:r>
         <w:t>Pokémon</w:t>
       </w:r>
       <w:r>
-        <w:t xml:space="preserve"> </w:t>
-      </w:r>
-      <w:proofErr w:type="spellStart"/>
-      <w:r>
-        <w:t>Omnicron</w:t>
-      </w:r>
-      <w:proofErr w:type="spellEnd"/>
-    </w:p>
-    <w:p>
-      <w:r>
-        <w:t xml:space="preserve">Creators of </w:t>
-      </w:r>
-      <w:r>
+        <w:t xml:space="preserve"> Essentials Wiki</w:t>
+      </w:r>
+    </w:p>
+    <w:p>
+      <w:r>
+        <w:t>Serebii.net</w:t>
+      </w:r>
+    </w:p>
+    <w:p>
+      <w:r>
+        <w:t>Bulbapedia</w:t>
+      </w:r>
+    </w:p>
+    <w:p>
+      <w:r>
+        <w:lastRenderedPageBreak/>
         <w:t>Pokémon</w:t>
       </w:r>
       <w:r>
-        <w:t xml:space="preserve"> Insurgence</w:t>
-      </w:r>
-    </w:p>
-    <w:p>
-      <w:r>
-        <w:t>Creators of Naruto</w:t>
-      </w:r>
-    </w:p>
-    <w:p>
-      <w:r>
-        <w:t>Creators of One Piece</w:t>
-      </w:r>
-    </w:p>
-    <w:p>
-      <w:r>
-        <w:t>Creators of Dragon Ball Z</w:t>
-      </w:r>
-    </w:p>
-    <w:p>
-      <w:r>
-        <w:t>Ethan Jermain</w:t>
-      </w:r>
-      <w:r>
-        <w:t xml:space="preserve"> </w:t>
-      </w:r>
-      <w:r>
-        <w:t>–</w:t>
-      </w:r>
-      <w:r>
-        <w:t xml:space="preserve"> </w:t>
-      </w:r>
-      <w:r>
-        <w:t>Getting me started</w:t>
-      </w:r>
-    </w:p>
-    <w:p>
-      <w:r>
-        <w:t>Pokémon</w:t>
-      </w:r>
-      <w:r>
-        <w:t xml:space="preserve"> Essentials Team</w:t>
-      </w:r>
-    </w:p>
-    <w:p>
-      <w:r>
-        <w:t xml:space="preserve">The </w:t>
-      </w:r>
-      <w:r>
-        <w:t>Pokémon</w:t>
-      </w:r>
-      <w:r>
-        <w:t xml:space="preserve"> Essentials Wiki</w:t>
-      </w:r>
-    </w:p>
-    <w:p>
-      <w:r>
-        <w:t>Serebii.net</w:t>
-      </w:r>
-    </w:p>
-    <w:p>
-      <w:r>
-        <w:t>Bulbapedia</w:t>
-      </w:r>
-    </w:p>
-    <w:p>
-      <w:r>
-        <w:t>Pokémon</w:t>
-      </w:r>
-      <w:r>
         <w:t xml:space="preserve"> Wiki</w:t>
       </w:r>
     </w:p>
     <w:p>
       <w:r>
-        <w:lastRenderedPageBreak/>
         <w:t>The Contributors to DeviantArt</w:t>
       </w:r>
     </w:p>

</xml_diff>